<commit_message>
Added = Important Technical Note on <@APPURL@> Placeholder
</commit_message>
<xml_diff>
--- a/known-issues-language-translations/Language-customize-Unify-button.docx
+++ b/known-issues-language-translations/Language-customize-Unify-button.docx
@@ -4448,8 +4448,138 @@
     </w:tbl>
     <w:p>
       <w:pPr>
+        <w:pStyle w:val="Heading2"/>
         <w:rPr>
-          <w:lang w:val="x-none" w:eastAsia="en-ZA"/>
+          <w:lang w:eastAsia="en-ZA"/>
+        </w:rPr>
+      </w:pPr>
+      <w:r>
+        <w:rPr>
+          <w:lang w:eastAsia="en-ZA"/>
+        </w:rPr>
+        <w:t>Important Technical Note on &lt;@APPURL@&gt;</w:t>
+      </w:r>
+    </w:p>
+    <w:p>
+      <w:pPr>
+        <w:rPr>
+          <w:lang w:eastAsia="en-ZA"/>
+        </w:rPr>
+      </w:pPr>
+      <w:r>
+        <w:rPr>
+          <w:lang w:eastAsia="en-ZA"/>
+        </w:rPr>
+        <w:t xml:space="preserve">The dynamic placeholder </w:t>
+      </w:r>
+      <w:r>
+        <w:rPr>
+          <w:b/>
+          <w:bCs/>
+          <w:lang w:eastAsia="en-ZA"/>
+        </w:rPr>
+        <w:t>&lt;@APPURL@&gt; is supported</w:t>
+      </w:r>
+      <w:r>
+        <w:rPr>
+          <w:lang w:eastAsia="en-ZA"/>
+        </w:rPr>
+        <w:t xml:space="preserve"> in osFinancials/TurboCASH. However, it is </w:t>
+      </w:r>
+      <w:r>
+        <w:rPr>
+          <w:b/>
+          <w:bCs/>
+          <w:lang w:eastAsia="en-ZA"/>
+        </w:rPr>
+        <w:t>intentionally being avoided/removed</w:t>
+      </w:r>
+      <w:r>
+        <w:rPr>
+          <w:lang w:eastAsia="en-ZA"/>
+        </w:rPr>
+        <w:t xml:space="preserve"> for these specific translations (Labels 3100-3122).</w:t>
+      </w:r>
+    </w:p>
+    <w:p>
+      <w:pPr>
+        <w:numPr>
+          <w:ilvl w:val="0"/>
+          <w:numId w:val="104"/>
+        </w:numPr>
+        <w:rPr>
+          <w:lang w:eastAsia="en-ZA"/>
+        </w:rPr>
+      </w:pPr>
+      <w:r>
+        <w:rPr>
+          <w:b/>
+          <w:bCs/>
+          <w:lang w:eastAsia="en-ZA"/>
+        </w:rPr>
+        <w:t>Reason:</w:t>
+      </w:r>
+      <w:r>
+        <w:rPr>
+          <w:lang w:eastAsia="en-ZA"/>
+        </w:rPr>
+        <w:t xml:space="preserve"> For these specific labels, the required website is </w:t>
+      </w:r>
+      <w:r>
+        <w:rPr>
+          <w:i/>
+          <w:iCs/>
+          <w:lang w:eastAsia="en-ZA"/>
+        </w:rPr>
+        <w:t>always</w:t>
+      </w:r>
+      <w:r>
+        <w:rPr>
+          <w:lang w:eastAsia="en-ZA"/>
+        </w:rPr>
+        <w:t xml:space="preserve"> osfinancials.org regardless of whether the user is running osFinancials or TurboCASH. Using &lt;@APPNAME@&gt;.org or the standard &lt;@APPURL@&gt; placeholder would dynamically link to turbocash.org when running TurboCASH, which is incorrect for these support/licensing messages.</w:t>
+      </w:r>
+    </w:p>
+    <w:p>
+      <w:pPr>
+        <w:rPr>
+          <w:lang w:eastAsia="en-ZA"/>
+        </w:rPr>
+      </w:pPr>
+      <w:r>
+        <w:rPr>
+          <w:b/>
+          <w:bCs/>
+          <w:lang w:eastAsia="en-ZA"/>
+        </w:rPr>
+        <w:t>Therefore, ensure the final translated string contains the static URL:</w:t>
+      </w:r>
+      <w:r>
+        <w:rPr>
+          <w:lang w:eastAsia="en-ZA"/>
+        </w:rPr>
+        <w:t xml:space="preserve"> </w:t>
+      </w:r>
+      <w:hyperlink r:id="rId6" w:history="1">
+        <w:r>
+          <w:rPr>
+            <w:rStyle w:val="Hyperlink"/>
+            <w:lang w:eastAsia="en-ZA"/>
+          </w:rPr>
+          <w:t>https://www.osfinancials.org/</w:t>
+        </w:r>
+      </w:hyperlink>
+      <w:r>
+        <w:rPr>
+          <w:lang w:eastAsia="en-ZA"/>
+        </w:rPr>
+        <w:t xml:space="preserve"> </w:t>
+      </w:r>
+    </w:p>
+    <w:p>
+      <w:pPr>
+        <w:rPr>
+          <w:lang w:eastAsia="en-ZA"/>
         </w:rPr>
       </w:pPr>
     </w:p>
@@ -5078,7 +5208,7 @@
     </w:lvl>
     <w:lvl w:ilvl="3">
       <w:numFmt w:val="bullet"/>
-      <w:lvlText w:null="1"/>
+      <w:lvlText w:val=""/>
       <w:lvlJc w:val="left"/>
       <w:pPr>
         <w:tabs>
@@ -5126,7 +5256,7 @@
     </w:lvl>
     <w:lvl w:ilvl="6">
       <w:numFmt w:val="bullet"/>
-      <w:lvlText w:null="1"/>
+      <w:lvlText w:val=""/>
       <w:lvlJc w:val="left"/>
       <w:pPr>
         <w:tabs>
@@ -11815,7 +11945,7 @@
     </w:lvl>
     <w:lvl w:ilvl="3">
       <w:numFmt w:val="bullet"/>
-      <w:lvlText w:null="1"/>
+      <w:lvlText w:val=""/>
       <w:lvlJc w:val="left"/>
       <w:pPr>
         <w:tabs>
@@ -11863,7 +11993,7 @@
     </w:lvl>
     <w:lvl w:ilvl="6">
       <w:numFmt w:val="bullet"/>
-      <w:lvlText w:null="1"/>
+      <w:lvlText w:val=""/>
       <w:lvlJc w:val="left"/>
       <w:pPr>
         <w:tabs>
@@ -12518,6 +12648,155 @@
     </w:lvl>
   </w:abstractNum>
   <w:abstractNum w:abstractNumId="57" w15:restartNumberingAfterBreak="0">
+    <w:nsid w:val="4E637628"/>
+    <w:multiLevelType w:val="multilevel"/>
+    <w:tmpl w:val="4DE0F3EE"/>
+    <w:lvl w:ilvl="0">
+      <w:start w:val="1"/>
+      <w:numFmt w:val="bullet"/>
+      <w:lvlText w:val=""/>
+      <w:lvlJc w:val="left"/>
+      <w:pPr>
+        <w:tabs>
+          <w:tab w:val="num" w:pos="720"/>
+        </w:tabs>
+        <w:ind w:left="720" w:hanging="360"/>
+      </w:pPr>
+      <w:rPr>
+        <w:rFonts w:ascii="Symbol" w:hAnsi="Symbol" w:hint="default"/>
+        <w:sz w:val="20"/>
+      </w:rPr>
+    </w:lvl>
+    <w:lvl w:ilvl="1" w:tentative="1">
+      <w:start w:val="1"/>
+      <w:numFmt w:val="bullet"/>
+      <w:lvlText w:val="o"/>
+      <w:lvlJc w:val="left"/>
+      <w:pPr>
+        <w:tabs>
+          <w:tab w:val="num" w:pos="1440"/>
+        </w:tabs>
+        <w:ind w:left="1440" w:hanging="360"/>
+      </w:pPr>
+      <w:rPr>
+        <w:rFonts w:ascii="Courier New" w:hAnsi="Courier New" w:hint="default"/>
+        <w:sz w:val="20"/>
+      </w:rPr>
+    </w:lvl>
+    <w:lvl w:ilvl="2" w:tentative="1">
+      <w:start w:val="1"/>
+      <w:numFmt w:val="bullet"/>
+      <w:lvlText w:val=""/>
+      <w:lvlJc w:val="left"/>
+      <w:pPr>
+        <w:tabs>
+          <w:tab w:val="num" w:pos="2160"/>
+        </w:tabs>
+        <w:ind w:left="2160" w:hanging="360"/>
+      </w:pPr>
+      <w:rPr>
+        <w:rFonts w:ascii="Wingdings" w:hAnsi="Wingdings" w:hint="default"/>
+        <w:sz w:val="20"/>
+      </w:rPr>
+    </w:lvl>
+    <w:lvl w:ilvl="3" w:tentative="1">
+      <w:start w:val="1"/>
+      <w:numFmt w:val="bullet"/>
+      <w:lvlText w:val=""/>
+      <w:lvlJc w:val="left"/>
+      <w:pPr>
+        <w:tabs>
+          <w:tab w:val="num" w:pos="2880"/>
+        </w:tabs>
+        <w:ind w:left="2880" w:hanging="360"/>
+      </w:pPr>
+      <w:rPr>
+        <w:rFonts w:ascii="Wingdings" w:hAnsi="Wingdings" w:hint="default"/>
+        <w:sz w:val="20"/>
+      </w:rPr>
+    </w:lvl>
+    <w:lvl w:ilvl="4" w:tentative="1">
+      <w:start w:val="1"/>
+      <w:numFmt w:val="bullet"/>
+      <w:lvlText w:val=""/>
+      <w:lvlJc w:val="left"/>
+      <w:pPr>
+        <w:tabs>
+          <w:tab w:val="num" w:pos="3600"/>
+        </w:tabs>
+        <w:ind w:left="3600" w:hanging="360"/>
+      </w:pPr>
+      <w:rPr>
+        <w:rFonts w:ascii="Wingdings" w:hAnsi="Wingdings" w:hint="default"/>
+        <w:sz w:val="20"/>
+      </w:rPr>
+    </w:lvl>
+    <w:lvl w:ilvl="5" w:tentative="1">
+      <w:start w:val="1"/>
+      <w:numFmt w:val="bullet"/>
+      <w:lvlText w:val=""/>
+      <w:lvlJc w:val="left"/>
+      <w:pPr>
+        <w:tabs>
+          <w:tab w:val="num" w:pos="4320"/>
+        </w:tabs>
+        <w:ind w:left="4320" w:hanging="360"/>
+      </w:pPr>
+      <w:rPr>
+        <w:rFonts w:ascii="Wingdings" w:hAnsi="Wingdings" w:hint="default"/>
+        <w:sz w:val="20"/>
+      </w:rPr>
+    </w:lvl>
+    <w:lvl w:ilvl="6" w:tentative="1">
+      <w:start w:val="1"/>
+      <w:numFmt w:val="bullet"/>
+      <w:lvlText w:val=""/>
+      <w:lvlJc w:val="left"/>
+      <w:pPr>
+        <w:tabs>
+          <w:tab w:val="num" w:pos="5040"/>
+        </w:tabs>
+        <w:ind w:left="5040" w:hanging="360"/>
+      </w:pPr>
+      <w:rPr>
+        <w:rFonts w:ascii="Wingdings" w:hAnsi="Wingdings" w:hint="default"/>
+        <w:sz w:val="20"/>
+      </w:rPr>
+    </w:lvl>
+    <w:lvl w:ilvl="7" w:tentative="1">
+      <w:start w:val="1"/>
+      <w:numFmt w:val="bullet"/>
+      <w:lvlText w:val=""/>
+      <w:lvlJc w:val="left"/>
+      <w:pPr>
+        <w:tabs>
+          <w:tab w:val="num" w:pos="5760"/>
+        </w:tabs>
+        <w:ind w:left="5760" w:hanging="360"/>
+      </w:pPr>
+      <w:rPr>
+        <w:rFonts w:ascii="Wingdings" w:hAnsi="Wingdings" w:hint="default"/>
+        <w:sz w:val="20"/>
+      </w:rPr>
+    </w:lvl>
+    <w:lvl w:ilvl="8" w:tentative="1">
+      <w:start w:val="1"/>
+      <w:numFmt w:val="bullet"/>
+      <w:lvlText w:val=""/>
+      <w:lvlJc w:val="left"/>
+      <w:pPr>
+        <w:tabs>
+          <w:tab w:val="num" w:pos="6480"/>
+        </w:tabs>
+        <w:ind w:left="6480" w:hanging="360"/>
+      </w:pPr>
+      <w:rPr>
+        <w:rFonts w:ascii="Wingdings" w:hAnsi="Wingdings" w:hint="default"/>
+        <w:sz w:val="20"/>
+      </w:rPr>
+    </w:lvl>
+  </w:abstractNum>
+  <w:abstractNum w:abstractNumId="58" w15:restartNumberingAfterBreak="0">
     <w:nsid w:val="4F581F6C"/>
     <w:multiLevelType w:val="multilevel"/>
     <w:tmpl w:val="6E205768"/>
@@ -12666,7 +12945,7 @@
       </w:rPr>
     </w:lvl>
   </w:abstractNum>
-  <w:abstractNum w:abstractNumId="58" w15:restartNumberingAfterBreak="0">
+  <w:abstractNum w:abstractNumId="59" w15:restartNumberingAfterBreak="0">
     <w:nsid w:val="51BA1F6E"/>
     <w:multiLevelType w:val="multilevel"/>
     <w:tmpl w:val="F38E2F36"/>
@@ -12815,7 +13094,7 @@
       </w:rPr>
     </w:lvl>
   </w:abstractNum>
-  <w:abstractNum w:abstractNumId="59" w15:restartNumberingAfterBreak="0">
+  <w:abstractNum w:abstractNumId="60" w15:restartNumberingAfterBreak="0">
     <w:nsid w:val="52E70362"/>
     <w:multiLevelType w:val="multilevel"/>
     <w:tmpl w:val="FFFFFFFF"/>
@@ -12964,7 +13243,7 @@
       </w:rPr>
     </w:lvl>
   </w:abstractNum>
-  <w:abstractNum w:abstractNumId="60" w15:restartNumberingAfterBreak="0">
+  <w:abstractNum w:abstractNumId="61" w15:restartNumberingAfterBreak="0">
     <w:nsid w:val="5366317B"/>
     <w:multiLevelType w:val="multilevel"/>
     <w:tmpl w:val="F11EAE66"/>
@@ -13113,7 +13392,7 @@
       </w:rPr>
     </w:lvl>
   </w:abstractNum>
-  <w:abstractNum w:abstractNumId="61" w15:restartNumberingAfterBreak="0">
+  <w:abstractNum w:abstractNumId="62" w15:restartNumberingAfterBreak="0">
     <w:nsid w:val="55B0A764"/>
     <w:multiLevelType w:val="multilevel"/>
     <w:tmpl w:val="FFFFFFFF"/>
@@ -13262,7 +13541,7 @@
       </w:rPr>
     </w:lvl>
   </w:abstractNum>
-  <w:abstractNum w:abstractNumId="62" w15:restartNumberingAfterBreak="0">
+  <w:abstractNum w:abstractNumId="63" w15:restartNumberingAfterBreak="0">
     <w:nsid w:val="570E6BC9"/>
     <w:multiLevelType w:val="multilevel"/>
     <w:tmpl w:val="E708BFEA"/>
@@ -13412,7 +13691,7 @@
       </w:rPr>
     </w:lvl>
   </w:abstractNum>
-  <w:abstractNum w:abstractNumId="63" w15:restartNumberingAfterBreak="0">
+  <w:abstractNum w:abstractNumId="64" w15:restartNumberingAfterBreak="0">
     <w:nsid w:val="57411A06"/>
     <w:multiLevelType w:val="hybridMultilevel"/>
     <w:tmpl w:val="0102FBF2"/>
@@ -13525,7 +13804,7 @@
       </w:rPr>
     </w:lvl>
   </w:abstractNum>
-  <w:abstractNum w:abstractNumId="64" w15:restartNumberingAfterBreak="0">
+  <w:abstractNum w:abstractNumId="65" w15:restartNumberingAfterBreak="0">
     <w:nsid w:val="57600D9C"/>
     <w:multiLevelType w:val="multilevel"/>
     <w:tmpl w:val="FFFFFFFF"/>
@@ -13674,7 +13953,7 @@
       </w:rPr>
     </w:lvl>
   </w:abstractNum>
-  <w:abstractNum w:abstractNumId="65" w15:restartNumberingAfterBreak="0">
+  <w:abstractNum w:abstractNumId="66" w15:restartNumberingAfterBreak="0">
     <w:nsid w:val="579D79C2"/>
     <w:multiLevelType w:val="multilevel"/>
     <w:tmpl w:val="8B1E8162"/>
@@ -13824,7 +14103,7 @@
       </w:rPr>
     </w:lvl>
   </w:abstractNum>
-  <w:abstractNum w:abstractNumId="66" w15:restartNumberingAfterBreak="0">
+  <w:abstractNum w:abstractNumId="67" w15:restartNumberingAfterBreak="0">
     <w:nsid w:val="58F54FBE"/>
     <w:multiLevelType w:val="multilevel"/>
     <w:tmpl w:val="FFFFFFFF"/>
@@ -13973,7 +14252,7 @@
       </w:rPr>
     </w:lvl>
   </w:abstractNum>
-  <w:abstractNum w:abstractNumId="67" w15:restartNumberingAfterBreak="0">
+  <w:abstractNum w:abstractNumId="68" w15:restartNumberingAfterBreak="0">
     <w:nsid w:val="59903F57"/>
     <w:multiLevelType w:val="multilevel"/>
     <w:tmpl w:val="7374B810"/>
@@ -14094,7 +14373,7 @@
       </w:pPr>
     </w:lvl>
   </w:abstractNum>
-  <w:abstractNum w:abstractNumId="68" w15:restartNumberingAfterBreak="0">
+  <w:abstractNum w:abstractNumId="69" w15:restartNumberingAfterBreak="0">
     <w:nsid w:val="5AD97E7E"/>
     <w:multiLevelType w:val="multilevel"/>
     <w:tmpl w:val="176251EE"/>
@@ -14252,7 +14531,7 @@
       </w:rPr>
     </w:lvl>
   </w:abstractNum>
-  <w:abstractNum w:abstractNumId="69" w15:restartNumberingAfterBreak="0">
+  <w:abstractNum w:abstractNumId="70" w15:restartNumberingAfterBreak="0">
     <w:nsid w:val="5B425272"/>
     <w:multiLevelType w:val="multilevel"/>
     <w:tmpl w:val="FFFFFFFF"/>
@@ -14401,7 +14680,7 @@
       </w:rPr>
     </w:lvl>
   </w:abstractNum>
-  <w:abstractNum w:abstractNumId="70" w15:restartNumberingAfterBreak="0">
+  <w:abstractNum w:abstractNumId="71" w15:restartNumberingAfterBreak="0">
     <w:nsid w:val="5BA5157F"/>
     <w:multiLevelType w:val="multilevel"/>
     <w:tmpl w:val="8132F872"/>
@@ -14551,7 +14830,7 @@
       </w:rPr>
     </w:lvl>
   </w:abstractNum>
-  <w:abstractNum w:abstractNumId="71" w15:restartNumberingAfterBreak="0">
+  <w:abstractNum w:abstractNumId="72" w15:restartNumberingAfterBreak="0">
     <w:nsid w:val="5BE40B74"/>
     <w:multiLevelType w:val="multilevel"/>
     <w:tmpl w:val="03A8A870"/>
@@ -14700,7 +14979,7 @@
       </w:rPr>
     </w:lvl>
   </w:abstractNum>
-  <w:abstractNum w:abstractNumId="72" w15:restartNumberingAfterBreak="0">
+  <w:abstractNum w:abstractNumId="73" w15:restartNumberingAfterBreak="0">
     <w:nsid w:val="5DA304F8"/>
     <w:multiLevelType w:val="multilevel"/>
     <w:tmpl w:val="9ADEE3BA"/>
@@ -14849,7 +15128,7 @@
       </w:rPr>
     </w:lvl>
   </w:abstractNum>
-  <w:abstractNum w:abstractNumId="73" w15:restartNumberingAfterBreak="0">
+  <w:abstractNum w:abstractNumId="74" w15:restartNumberingAfterBreak="0">
     <w:nsid w:val="5DB23F06"/>
     <w:multiLevelType w:val="multilevel"/>
     <w:tmpl w:val="F9FAADE2"/>
@@ -14998,7 +15277,7 @@
       </w:rPr>
     </w:lvl>
   </w:abstractNum>
-  <w:abstractNum w:abstractNumId="74" w15:restartNumberingAfterBreak="0">
+  <w:abstractNum w:abstractNumId="75" w15:restartNumberingAfterBreak="0">
     <w:nsid w:val="60C351E6"/>
     <w:multiLevelType w:val="hybridMultilevel"/>
     <w:tmpl w:val="393412FE"/>
@@ -15111,7 +15390,7 @@
       </w:rPr>
     </w:lvl>
   </w:abstractNum>
-  <w:abstractNum w:abstractNumId="75" w15:restartNumberingAfterBreak="0">
+  <w:abstractNum w:abstractNumId="76" w15:restartNumberingAfterBreak="0">
     <w:nsid w:val="61E14B31"/>
     <w:multiLevelType w:val="multilevel"/>
     <w:tmpl w:val="B2027124"/>
@@ -15260,7 +15539,7 @@
       </w:rPr>
     </w:lvl>
   </w:abstractNum>
-  <w:abstractNum w:abstractNumId="76" w15:restartNumberingAfterBreak="0">
+  <w:abstractNum w:abstractNumId="77" w15:restartNumberingAfterBreak="0">
     <w:nsid w:val="62275076"/>
     <w:multiLevelType w:val="multilevel"/>
     <w:tmpl w:val="21505D70"/>
@@ -15410,7 +15689,7 @@
       </w:rPr>
     </w:lvl>
   </w:abstractNum>
-  <w:abstractNum w:abstractNumId="77" w15:restartNumberingAfterBreak="0">
+  <w:abstractNum w:abstractNumId="78" w15:restartNumberingAfterBreak="0">
     <w:nsid w:val="62E94950"/>
     <w:multiLevelType w:val="multilevel"/>
     <w:tmpl w:val="734C9666"/>
@@ -15559,7 +15838,7 @@
       </w:rPr>
     </w:lvl>
   </w:abstractNum>
-  <w:abstractNum w:abstractNumId="78" w15:restartNumberingAfterBreak="0">
+  <w:abstractNum w:abstractNumId="79" w15:restartNumberingAfterBreak="0">
     <w:nsid w:val="64217F3B"/>
     <w:multiLevelType w:val="multilevel"/>
     <w:tmpl w:val="2D4AE2B0"/>
@@ -15709,7 +15988,7 @@
       </w:rPr>
     </w:lvl>
   </w:abstractNum>
-  <w:abstractNum w:abstractNumId="79" w15:restartNumberingAfterBreak="0">
+  <w:abstractNum w:abstractNumId="80" w15:restartNumberingAfterBreak="0">
     <w:nsid w:val="65425D46"/>
     <w:multiLevelType w:val="multilevel"/>
     <w:tmpl w:val="01D0D178"/>
@@ -15858,7 +16137,7 @@
       </w:rPr>
     </w:lvl>
   </w:abstractNum>
-  <w:abstractNum w:abstractNumId="80" w15:restartNumberingAfterBreak="0">
+  <w:abstractNum w:abstractNumId="81" w15:restartNumberingAfterBreak="0">
     <w:nsid w:val="669361B4"/>
     <w:multiLevelType w:val="multilevel"/>
     <w:tmpl w:val="4F7EF120"/>
@@ -16008,7 +16287,7 @@
       </w:rPr>
     </w:lvl>
   </w:abstractNum>
-  <w:abstractNum w:abstractNumId="81" w15:restartNumberingAfterBreak="0">
+  <w:abstractNum w:abstractNumId="82" w15:restartNumberingAfterBreak="0">
     <w:nsid w:val="67217CC1"/>
     <w:multiLevelType w:val="multilevel"/>
     <w:tmpl w:val="FFFFFFFF"/>
@@ -16157,7 +16436,7 @@
       </w:rPr>
     </w:lvl>
   </w:abstractNum>
-  <w:abstractNum w:abstractNumId="82" w15:restartNumberingAfterBreak="0">
+  <w:abstractNum w:abstractNumId="83" w15:restartNumberingAfterBreak="0">
     <w:nsid w:val="67CF467F"/>
     <w:multiLevelType w:val="multilevel"/>
     <w:tmpl w:val="A17A44D4"/>
@@ -16307,7 +16586,7 @@
       </w:rPr>
     </w:lvl>
   </w:abstractNum>
-  <w:abstractNum w:abstractNumId="83" w15:restartNumberingAfterBreak="0">
+  <w:abstractNum w:abstractNumId="84" w15:restartNumberingAfterBreak="0">
     <w:nsid w:val="688C2045"/>
     <w:multiLevelType w:val="multilevel"/>
     <w:tmpl w:val="176251EE"/>
@@ -16465,7 +16744,7 @@
       </w:rPr>
     </w:lvl>
   </w:abstractNum>
-  <w:abstractNum w:abstractNumId="84" w15:restartNumberingAfterBreak="0">
+  <w:abstractNum w:abstractNumId="85" w15:restartNumberingAfterBreak="0">
     <w:nsid w:val="6ED06875"/>
     <w:multiLevelType w:val="multilevel"/>
     <w:tmpl w:val="59BE4F22"/>
@@ -16614,7 +16893,7 @@
       </w:rPr>
     </w:lvl>
   </w:abstractNum>
-  <w:abstractNum w:abstractNumId="85" w15:restartNumberingAfterBreak="0">
+  <w:abstractNum w:abstractNumId="86" w15:restartNumberingAfterBreak="0">
     <w:nsid w:val="6EF31CCF"/>
     <w:multiLevelType w:val="multilevel"/>
     <w:tmpl w:val="D82EF68A"/>
@@ -16763,7 +17042,7 @@
       </w:rPr>
     </w:lvl>
   </w:abstractNum>
-  <w:abstractNum w:abstractNumId="86" w15:restartNumberingAfterBreak="0">
+  <w:abstractNum w:abstractNumId="87" w15:restartNumberingAfterBreak="0">
     <w:nsid w:val="70619F80"/>
     <w:multiLevelType w:val="multilevel"/>
     <w:tmpl w:val="FFFFFFFF"/>
@@ -16921,7 +17200,7 @@
       </w:rPr>
     </w:lvl>
   </w:abstractNum>
-  <w:abstractNum w:abstractNumId="87" w15:restartNumberingAfterBreak="0">
+  <w:abstractNum w:abstractNumId="88" w15:restartNumberingAfterBreak="0">
     <w:nsid w:val="70900173"/>
     <w:multiLevelType w:val="multilevel"/>
     <w:tmpl w:val="C974119C"/>
@@ -16976,7 +17255,7 @@
     </w:lvl>
     <w:lvl w:ilvl="3">
       <w:numFmt w:val="bullet"/>
-      <w:lvlText w:null="1"/>
+      <w:lvlText w:val=""/>
       <w:lvlJc w:val="left"/>
       <w:pPr>
         <w:tabs>
@@ -17024,7 +17303,7 @@
     </w:lvl>
     <w:lvl w:ilvl="6">
       <w:numFmt w:val="bullet"/>
-      <w:lvlText w:null="1"/>
+      <w:lvlText w:val=""/>
       <w:lvlJc w:val="left"/>
       <w:pPr>
         <w:tabs>
@@ -17071,7 +17350,7 @@
       </w:rPr>
     </w:lvl>
   </w:abstractNum>
-  <w:abstractNum w:abstractNumId="88" w15:restartNumberingAfterBreak="0">
+  <w:abstractNum w:abstractNumId="89" w15:restartNumberingAfterBreak="0">
     <w:nsid w:val="7169B496"/>
     <w:multiLevelType w:val="multilevel"/>
     <w:tmpl w:val="FFFFFFFF"/>
@@ -17229,7 +17508,7 @@
       </w:rPr>
     </w:lvl>
   </w:abstractNum>
-  <w:abstractNum w:abstractNumId="89" w15:restartNumberingAfterBreak="0">
+  <w:abstractNum w:abstractNumId="90" w15:restartNumberingAfterBreak="0">
     <w:nsid w:val="719939AC"/>
     <w:multiLevelType w:val="hybridMultilevel"/>
     <w:tmpl w:val="9068831E"/>
@@ -17342,7 +17621,7 @@
       </w:rPr>
     </w:lvl>
   </w:abstractNum>
-  <w:abstractNum w:abstractNumId="90" w15:restartNumberingAfterBreak="0">
+  <w:abstractNum w:abstractNumId="91" w15:restartNumberingAfterBreak="0">
     <w:nsid w:val="71A64566"/>
     <w:multiLevelType w:val="multilevel"/>
     <w:tmpl w:val="4C6083B0"/>
@@ -17492,7 +17771,7 @@
       </w:rPr>
     </w:lvl>
   </w:abstractNum>
-  <w:abstractNum w:abstractNumId="91" w15:restartNumberingAfterBreak="0">
+  <w:abstractNum w:abstractNumId="92" w15:restartNumberingAfterBreak="0">
     <w:nsid w:val="72F44BE7"/>
     <w:multiLevelType w:val="multilevel"/>
     <w:tmpl w:val="FFFFFFFF"/>
@@ -17650,7 +17929,7 @@
       </w:rPr>
     </w:lvl>
   </w:abstractNum>
-  <w:abstractNum w:abstractNumId="92" w15:restartNumberingAfterBreak="0">
+  <w:abstractNum w:abstractNumId="93" w15:restartNumberingAfterBreak="0">
     <w:nsid w:val="795D297A"/>
     <w:multiLevelType w:val="hybridMultilevel"/>
     <w:tmpl w:val="E30E4E7C"/>
@@ -17763,7 +18042,7 @@
       </w:rPr>
     </w:lvl>
   </w:abstractNum>
-  <w:abstractNum w:abstractNumId="93" w15:restartNumberingAfterBreak="0">
+  <w:abstractNum w:abstractNumId="94" w15:restartNumberingAfterBreak="0">
     <w:nsid w:val="7AD06140"/>
     <w:multiLevelType w:val="hybridMultilevel"/>
     <w:tmpl w:val="406031AA"/>
@@ -17876,7 +18155,7 @@
       </w:rPr>
     </w:lvl>
   </w:abstractNum>
-  <w:abstractNum w:abstractNumId="94" w15:restartNumberingAfterBreak="0">
+  <w:abstractNum w:abstractNumId="95" w15:restartNumberingAfterBreak="0">
     <w:nsid w:val="7BA237A1"/>
     <w:multiLevelType w:val="multilevel"/>
     <w:tmpl w:val="4C6083B0"/>
@@ -18026,7 +18305,7 @@
       </w:rPr>
     </w:lvl>
   </w:abstractNum>
-  <w:abstractNum w:abstractNumId="95" w15:restartNumberingAfterBreak="0">
+  <w:abstractNum w:abstractNumId="96" w15:restartNumberingAfterBreak="0">
     <w:nsid w:val="7C7E3185"/>
     <w:multiLevelType w:val="multilevel"/>
     <w:tmpl w:val="176251EE"/>
@@ -18184,7 +18463,7 @@
       </w:rPr>
     </w:lvl>
   </w:abstractNum>
-  <w:abstractNum w:abstractNumId="96" w15:restartNumberingAfterBreak="0">
+  <w:abstractNum w:abstractNumId="97" w15:restartNumberingAfterBreak="0">
     <w:nsid w:val="7CFC1AAD"/>
     <w:multiLevelType w:val="multilevel"/>
     <w:tmpl w:val="176251EE"/>
@@ -18342,7 +18621,7 @@
       </w:rPr>
     </w:lvl>
   </w:abstractNum>
-  <w:abstractNum w:abstractNumId="97" w15:restartNumberingAfterBreak="0">
+  <w:abstractNum w:abstractNumId="98" w15:restartNumberingAfterBreak="0">
     <w:nsid w:val="7D283D95"/>
     <w:multiLevelType w:val="multilevel"/>
     <w:tmpl w:val="176251EE"/>
@@ -18500,7 +18779,7 @@
       </w:rPr>
     </w:lvl>
   </w:abstractNum>
-  <w:abstractNum w:abstractNumId="98" w15:restartNumberingAfterBreak="0">
+  <w:abstractNum w:abstractNumId="99" w15:restartNumberingAfterBreak="0">
     <w:nsid w:val="7D3244F5"/>
     <w:multiLevelType w:val="hybridMultilevel"/>
     <w:tmpl w:val="594AF04C"/>
@@ -18613,7 +18892,7 @@
       </w:rPr>
     </w:lvl>
   </w:abstractNum>
-  <w:abstractNum w:abstractNumId="99" w15:restartNumberingAfterBreak="0">
+  <w:abstractNum w:abstractNumId="100" w15:restartNumberingAfterBreak="0">
     <w:nsid w:val="7D3C44E0"/>
     <w:multiLevelType w:val="multilevel"/>
     <w:tmpl w:val="83DE67C8"/>
@@ -18763,7 +19042,7 @@
       </w:rPr>
     </w:lvl>
   </w:abstractNum>
-  <w:abstractNum w:abstractNumId="100" w15:restartNumberingAfterBreak="0">
+  <w:abstractNum w:abstractNumId="101" w15:restartNumberingAfterBreak="0">
     <w:nsid w:val="7D405F1D"/>
     <w:multiLevelType w:val="multilevel"/>
     <w:tmpl w:val="FFFFFFFF"/>
@@ -18921,7 +19200,7 @@
       </w:rPr>
     </w:lvl>
   </w:abstractNum>
-  <w:abstractNum w:abstractNumId="101" w15:restartNumberingAfterBreak="0">
+  <w:abstractNum w:abstractNumId="102" w15:restartNumberingAfterBreak="0">
     <w:nsid w:val="7D8B2061"/>
     <w:multiLevelType w:val="multilevel"/>
     <w:tmpl w:val="176251EE"/>
@@ -19079,7 +19358,7 @@
       </w:rPr>
     </w:lvl>
   </w:abstractNum>
-  <w:abstractNum w:abstractNumId="102" w15:restartNumberingAfterBreak="0">
+  <w:abstractNum w:abstractNumId="103" w15:restartNumberingAfterBreak="0">
     <w:nsid w:val="7F593DE0"/>
     <w:multiLevelType w:val="multilevel"/>
     <w:tmpl w:val="BCD271F2"/>
@@ -19239,7 +19518,7 @@
     <w:abstractNumId w:val="12"/>
   </w:num>
   <w:num w:numId="4" w16cid:durableId="628585084">
-    <w:abstractNumId w:val="61"/>
+    <w:abstractNumId w:val="62"/>
   </w:num>
   <w:num w:numId="5" w16cid:durableId="1438217324">
     <w:abstractNumId w:val="29"/>
@@ -19251,16 +19530,16 @@
     <w:abstractNumId w:val="48"/>
   </w:num>
   <w:num w:numId="8" w16cid:durableId="1585145881">
-    <w:abstractNumId w:val="86"/>
+    <w:abstractNumId w:val="87"/>
   </w:num>
   <w:num w:numId="9" w16cid:durableId="1220288230">
     <w:abstractNumId w:val="0"/>
   </w:num>
   <w:num w:numId="10" w16cid:durableId="1996640343">
-    <w:abstractNumId w:val="88"/>
+    <w:abstractNumId w:val="89"/>
   </w:num>
   <w:num w:numId="11" w16cid:durableId="1471167848">
-    <w:abstractNumId w:val="81"/>
+    <w:abstractNumId w:val="82"/>
   </w:num>
   <w:num w:numId="12" w16cid:durableId="1901791951">
     <w:abstractNumId w:val="36"/>
@@ -19269,22 +19548,22 @@
     <w:abstractNumId w:val="42"/>
   </w:num>
   <w:num w:numId="14" w16cid:durableId="2004426238">
-    <w:abstractNumId w:val="69"/>
+    <w:abstractNumId w:val="70"/>
   </w:num>
   <w:num w:numId="15" w16cid:durableId="1731804393">
     <w:abstractNumId w:val="3"/>
   </w:num>
   <w:num w:numId="16" w16cid:durableId="1275558482">
-    <w:abstractNumId w:val="74"/>
+    <w:abstractNumId w:val="75"/>
   </w:num>
   <w:num w:numId="17" w16cid:durableId="12845450">
     <w:abstractNumId w:val="31"/>
   </w:num>
   <w:num w:numId="18" w16cid:durableId="752436987">
-    <w:abstractNumId w:val="100"/>
+    <w:abstractNumId w:val="101"/>
   </w:num>
   <w:num w:numId="19" w16cid:durableId="1044671277">
-    <w:abstractNumId w:val="98"/>
+    <w:abstractNumId w:val="99"/>
   </w:num>
   <w:num w:numId="20" w16cid:durableId="29040726">
     <w:abstractNumId w:val="50"/>
@@ -19305,22 +19584,22 @@
     <w:abstractNumId w:val="40"/>
   </w:num>
   <w:num w:numId="26" w16cid:durableId="1179344895">
-    <w:abstractNumId w:val="79"/>
+    <w:abstractNumId w:val="80"/>
   </w:num>
   <w:num w:numId="27" w16cid:durableId="92630983">
     <w:abstractNumId w:val="1"/>
   </w:num>
   <w:num w:numId="28" w16cid:durableId="99953988">
-    <w:abstractNumId w:val="75"/>
+    <w:abstractNumId w:val="76"/>
   </w:num>
   <w:num w:numId="29" w16cid:durableId="566648222">
     <w:abstractNumId w:val="47"/>
   </w:num>
   <w:num w:numId="30" w16cid:durableId="1548755261">
-    <w:abstractNumId w:val="57"/>
+    <w:abstractNumId w:val="58"/>
   </w:num>
   <w:num w:numId="31" w16cid:durableId="2127574846">
-    <w:abstractNumId w:val="92"/>
+    <w:abstractNumId w:val="93"/>
   </w:num>
   <w:num w:numId="32" w16cid:durableId="1573856079">
     <w:abstractNumId w:val="15"/>
@@ -19332,22 +19611,22 @@
     <w:abstractNumId w:val="17"/>
   </w:num>
   <w:num w:numId="35" w16cid:durableId="1491556226">
-    <w:abstractNumId w:val="67"/>
+    <w:abstractNumId w:val="68"/>
   </w:num>
   <w:num w:numId="36" w16cid:durableId="786512305">
-    <w:abstractNumId w:val="77"/>
+    <w:abstractNumId w:val="78"/>
   </w:num>
   <w:num w:numId="37" w16cid:durableId="1163739422">
-    <w:abstractNumId w:val="58"/>
+    <w:abstractNumId w:val="59"/>
   </w:num>
   <w:num w:numId="38" w16cid:durableId="2059477974">
-    <w:abstractNumId w:val="72"/>
+    <w:abstractNumId w:val="73"/>
   </w:num>
   <w:num w:numId="39" w16cid:durableId="1657341714">
     <w:abstractNumId w:val="9"/>
   </w:num>
   <w:num w:numId="40" w16cid:durableId="371156082">
-    <w:abstractNumId w:val="84"/>
+    <w:abstractNumId w:val="85"/>
   </w:num>
   <w:num w:numId="41" w16cid:durableId="1611428568">
     <w:abstractNumId w:val="43"/>
@@ -19359,13 +19638,13 @@
     <w:abstractNumId w:val="22"/>
   </w:num>
   <w:num w:numId="44" w16cid:durableId="835606325">
-    <w:abstractNumId w:val="71"/>
+    <w:abstractNumId w:val="72"/>
   </w:num>
   <w:num w:numId="45" w16cid:durableId="312761082">
-    <w:abstractNumId w:val="73"/>
+    <w:abstractNumId w:val="74"/>
   </w:num>
   <w:num w:numId="46" w16cid:durableId="1380323425">
-    <w:abstractNumId w:val="85"/>
+    <w:abstractNumId w:val="86"/>
   </w:num>
   <w:num w:numId="47" w16cid:durableId="494300355">
     <w:abstractNumId w:val="4"/>
@@ -19377,7 +19656,7 @@
     <w:abstractNumId w:val="6"/>
   </w:num>
   <w:num w:numId="50" w16cid:durableId="2102599415">
-    <w:abstractNumId w:val="60"/>
+    <w:abstractNumId w:val="61"/>
   </w:num>
   <w:num w:numId="51" w16cid:durableId="721951906">
     <w:abstractNumId w:val="21"/>
@@ -19395,13 +19674,13 @@
     <w:abstractNumId w:val="8"/>
   </w:num>
   <w:num w:numId="56" w16cid:durableId="702562702">
-    <w:abstractNumId w:val="91"/>
+    <w:abstractNumId w:val="92"/>
   </w:num>
   <w:num w:numId="57" w16cid:durableId="1766268741">
     <w:abstractNumId w:val="56"/>
   </w:num>
   <w:num w:numId="58" w16cid:durableId="1753235558">
-    <w:abstractNumId w:val="68"/>
+    <w:abstractNumId w:val="69"/>
   </w:num>
   <w:num w:numId="59" w16cid:durableId="2145350030">
     <w:abstractNumId w:val="39"/>
@@ -19410,22 +19689,22 @@
     <w:abstractNumId w:val="37"/>
   </w:num>
   <w:num w:numId="61" w16cid:durableId="164563934">
-    <w:abstractNumId w:val="83"/>
+    <w:abstractNumId w:val="84"/>
   </w:num>
   <w:num w:numId="62" w16cid:durableId="1278752074">
     <w:abstractNumId w:val="20"/>
   </w:num>
   <w:num w:numId="63" w16cid:durableId="584144314">
+    <w:abstractNumId w:val="97"/>
+  </w:num>
+  <w:num w:numId="64" w16cid:durableId="2070105122">
+    <w:abstractNumId w:val="98"/>
+  </w:num>
+  <w:num w:numId="65" w16cid:durableId="1406345247">
     <w:abstractNumId w:val="96"/>
   </w:num>
-  <w:num w:numId="64" w16cid:durableId="2070105122">
-    <w:abstractNumId w:val="97"/>
-  </w:num>
-  <w:num w:numId="65" w16cid:durableId="1406345247">
-    <w:abstractNumId w:val="95"/>
-  </w:num>
   <w:num w:numId="66" w16cid:durableId="1046178776">
-    <w:abstractNumId w:val="101"/>
+    <w:abstractNumId w:val="102"/>
   </w:num>
   <w:num w:numId="67" w16cid:durableId="1722902325">
     <w:abstractNumId w:val="16"/>
@@ -19434,13 +19713,13 @@
     <w:abstractNumId w:val="45"/>
   </w:num>
   <w:num w:numId="69" w16cid:durableId="1852333334">
-    <w:abstractNumId w:val="63"/>
+    <w:abstractNumId w:val="64"/>
   </w:num>
   <w:num w:numId="70" w16cid:durableId="1754621131">
     <w:abstractNumId w:val="19"/>
   </w:num>
   <w:num w:numId="71" w16cid:durableId="832457053">
-    <w:abstractNumId w:val="59"/>
+    <w:abstractNumId w:val="60"/>
   </w:num>
   <w:num w:numId="72" w16cid:durableId="735125616">
     <w:abstractNumId w:val="26"/>
@@ -19452,7 +19731,7 @@
     <w:abstractNumId w:val="54"/>
   </w:num>
   <w:num w:numId="75" w16cid:durableId="1623727755">
-    <w:abstractNumId w:val="94"/>
+    <w:abstractNumId w:val="95"/>
   </w:num>
   <w:num w:numId="76" w16cid:durableId="1319647657">
     <w:abstractNumId w:val="2"/>
@@ -19464,43 +19743,43 @@
     <w:abstractNumId w:val="7"/>
   </w:num>
   <w:num w:numId="79" w16cid:durableId="2017340414">
-    <w:abstractNumId w:val="90"/>
+    <w:abstractNumId w:val="91"/>
   </w:num>
   <w:num w:numId="80" w16cid:durableId="1600138445">
-    <w:abstractNumId w:val="102"/>
+    <w:abstractNumId w:val="103"/>
   </w:num>
   <w:num w:numId="81" w16cid:durableId="748817896">
     <w:abstractNumId w:val="24"/>
   </w:num>
   <w:num w:numId="82" w16cid:durableId="840924150">
-    <w:abstractNumId w:val="82"/>
+    <w:abstractNumId w:val="83"/>
   </w:num>
   <w:num w:numId="83" w16cid:durableId="532890605">
     <w:abstractNumId w:val="23"/>
   </w:num>
   <w:num w:numId="84" w16cid:durableId="914440836">
-    <w:abstractNumId w:val="93"/>
+    <w:abstractNumId w:val="94"/>
   </w:num>
   <w:num w:numId="85" w16cid:durableId="556284055">
-    <w:abstractNumId w:val="66"/>
+    <w:abstractNumId w:val="67"/>
   </w:num>
   <w:num w:numId="86" w16cid:durableId="1040937646">
     <w:abstractNumId w:val="10"/>
   </w:num>
   <w:num w:numId="87" w16cid:durableId="1887063199">
-    <w:abstractNumId w:val="80"/>
+    <w:abstractNumId w:val="81"/>
   </w:num>
   <w:num w:numId="88" w16cid:durableId="217011647">
     <w:abstractNumId w:val="44"/>
   </w:num>
   <w:num w:numId="89" w16cid:durableId="725643221">
-    <w:abstractNumId w:val="99"/>
+    <w:abstractNumId w:val="100"/>
   </w:num>
   <w:num w:numId="90" w16cid:durableId="1365598875">
     <w:abstractNumId w:val="53"/>
   </w:num>
   <w:num w:numId="91" w16cid:durableId="1770543958">
-    <w:abstractNumId w:val="65"/>
+    <w:abstractNumId w:val="66"/>
   </w:num>
   <w:num w:numId="92" w16cid:durableId="483163324">
     <w:abstractNumId w:val="55"/>
@@ -19512,31 +19791,34 @@
     <w:abstractNumId w:val="41"/>
   </w:num>
   <w:num w:numId="95" w16cid:durableId="1858425619">
-    <w:abstractNumId w:val="64"/>
+    <w:abstractNumId w:val="65"/>
   </w:num>
   <w:num w:numId="96" w16cid:durableId="397871563">
-    <w:abstractNumId w:val="76"/>
+    <w:abstractNumId w:val="77"/>
   </w:num>
   <w:num w:numId="97" w16cid:durableId="782119314">
-    <w:abstractNumId w:val="89"/>
+    <w:abstractNumId w:val="90"/>
   </w:num>
   <w:num w:numId="98" w16cid:durableId="1487622102">
-    <w:abstractNumId w:val="78"/>
+    <w:abstractNumId w:val="79"/>
   </w:num>
   <w:num w:numId="99" w16cid:durableId="1696730697">
-    <w:abstractNumId w:val="70"/>
+    <w:abstractNumId w:val="71"/>
   </w:num>
   <w:num w:numId="100" w16cid:durableId="1230379762">
-    <w:abstractNumId w:val="62"/>
+    <w:abstractNumId w:val="63"/>
   </w:num>
   <w:num w:numId="101" w16cid:durableId="1007487523">
     <w:abstractNumId w:val="52"/>
   </w:num>
   <w:num w:numId="102" w16cid:durableId="1059013315">
-    <w:abstractNumId w:val="87"/>
+    <w:abstractNumId w:val="88"/>
   </w:num>
   <w:num w:numId="103" w16cid:durableId="1494373855">
     <w:abstractNumId w:val="5"/>
+  </w:num>
+  <w:num w:numId="104" w16cid:durableId="1194031623">
+    <w:abstractNumId w:val="57"/>
   </w:num>
 </w:numbering>
 </file>
@@ -20031,7 +20313,6 @@
   <w:style w:type="character" w:default="1" w:styleId="DefaultParagraphFont">
     <w:name w:val="Default Paragraph Font"/>
     <w:uiPriority w:val="1"/>
-    <w:semiHidden/>
     <w:unhideWhenUsed/>
   </w:style>
   <w:style w:type="table" w:default="1" w:styleId="TableNormal">

</xml_diff>